<commit_message>
Appetit des Fuchses überarbeitet
</commit_message>
<xml_diff>
--- a/Gruffalo ru.docx
+++ b/Gruffalo ru.docx
@@ -14,7 +14,15 @@
         <w:rPr>
           <w:lang w:val="ru-RU"/>
         </w:rPr>
-        <w:t>Грюффело</w:t>
+        <w:t>Грюффел</w:t>
+      </w:r>
+      <w:bookmarkStart w:id="0" w:name="_GoBack"/>
+      <w:bookmarkEnd w:id="0"/>
+      <w:r>
+        <w:rPr>
+          <w:lang w:val="ru-RU"/>
+        </w:rPr>
+        <w:t>о</w:t>
       </w:r>
       <w:r>
         <w:rPr>
@@ -87,7 +95,7 @@
         <w:pStyle w:val="berschrift2"/>
         <w:jc w:val="center"/>
         <w:rPr>
-          <w:lang w:val="ru-RU"/>
+          <w:lang w:val="en-GB"/>
         </w:rPr>
       </w:pPr>
       <w:r>
@@ -98,13 +106,19 @@
       </w:r>
       <w:r>
         <w:rPr>
-          <w:lang w:val="ru-RU"/>
-        </w:rPr>
-        <w:t>:  Александр Кесслер</w:t>
-      </w:r>
-      <w:r>
-        <w:rPr>
-          <w:lang w:val="ru-RU"/>
+          <w:lang w:val="en-GB"/>
+        </w:rPr>
+        <w:t xml:space="preserve">:  </w:t>
+      </w:r>
+      <w:r>
+        <w:rPr>
+          <w:lang w:val="ru-RU"/>
+        </w:rPr>
+        <w:t>Александр</w:t>
+      </w:r>
+      <w:r>
+        <w:rPr>
+          <w:lang w:val="en-GB"/>
         </w:rPr>
         <w:t xml:space="preserve"> </w:t>
       </w:r>
@@ -112,11 +126,23 @@
         <w:rPr>
           <w:lang w:val="ru-RU"/>
         </w:rPr>
+        <w:t>Кесслер</w:t>
+      </w:r>
+      <w:r>
+        <w:rPr>
+          <w:lang w:val="en-GB"/>
+        </w:rPr>
+        <w:t xml:space="preserve"> </w:t>
+      </w:r>
+      <w:r>
+        <w:rPr>
+          <w:lang w:val="en-GB"/>
+        </w:rPr>
         <w:br/>
       </w:r>
       <w:r>
         <w:rPr>
-          <w:lang w:val="ru-RU"/>
+          <w:lang w:val="en-GB"/>
         </w:rPr>
         <w:t xml:space="preserve">© </w:t>
       </w:r>
@@ -128,7 +154,7 @@
       </w:r>
       <w:r>
         <w:rPr>
-          <w:lang w:val="ru-RU"/>
+          <w:lang w:val="en-GB"/>
         </w:rPr>
         <w:t xml:space="preserve"> </w:t>
       </w:r>
@@ -140,7 +166,7 @@
       </w:r>
       <w:r>
         <w:rPr>
-          <w:lang w:val="ru-RU"/>
+          <w:lang w:val="en-GB"/>
         </w:rPr>
         <w:t xml:space="preserve"> </w:t>
       </w:r>
@@ -152,7 +178,7 @@
       </w:r>
       <w:r>
         <w:rPr>
-          <w:lang w:val="ru-RU"/>
+          <w:lang w:val="en-GB"/>
         </w:rPr>
         <w:t>-</w:t>
       </w:r>
@@ -164,7 +190,7 @@
       </w:r>
       <w:r>
         <w:rPr>
-          <w:lang w:val="ru-RU"/>
+          <w:lang w:val="en-GB"/>
         </w:rPr>
         <w:t>-</w:t>
       </w:r>
@@ -178,7 +204,7 @@
       <w:proofErr w:type="spellEnd"/>
       <w:r>
         <w:rPr>
-          <w:lang w:val="ru-RU"/>
+          <w:lang w:val="en-GB"/>
         </w:rPr>
         <w:t xml:space="preserve"> 3.0</w:t>
       </w:r>
@@ -342,57 +368,28 @@
         <w:rPr>
           <w:lang w:val="ru-RU"/>
         </w:rPr>
-        <w:t>Лиса про себя: -</w:t>
-      </w:r>
-      <w:r>
-        <w:rPr>
-          <w:lang w:val="ru-RU"/>
-        </w:rPr>
-        <w:t xml:space="preserve"> </w:t>
-      </w:r>
-      <w:r>
-        <w:rPr>
-          <w:lang w:val="ru-RU"/>
-        </w:rPr>
-        <w:t>вот так удача!</w:t>
-      </w:r>
-    </w:p>
-    <w:p>
-      <w:pPr>
-        <w:spacing w:after="0"/>
-        <w:ind w:left="2832"/>
-        <w:rPr>
-          <w:lang w:val="ru-RU"/>
-        </w:rPr>
-      </w:pPr>
-      <w:r>
-        <w:rPr>
-          <w:lang w:val="ru-RU"/>
-        </w:rPr>
-        <w:t>Обед сам идет,</w:t>
-      </w:r>
-      <w:r>
-        <w:rPr>
-          <w:lang w:val="ru-RU"/>
-        </w:rPr>
-        <w:t xml:space="preserve"> </w:t>
-      </w:r>
-      <w:r>
-        <w:rPr>
-          <w:lang w:val="ru-RU"/>
-        </w:rPr>
-        <w:t xml:space="preserve"> </w:t>
-      </w:r>
-      <w:r>
-        <w:rPr>
-          <w:lang w:val="ru-RU"/>
-        </w:rPr>
-        <w:t>решена задача!</w:t>
-      </w:r>
-    </w:p>
-    <w:p>
-      <w:pPr>
-        <w:spacing w:after="0"/>
+        <w:t>Лиса как известно очень любит мышей,</w:t>
+      </w:r>
+    </w:p>
+    <w:p>
+      <w:pPr>
+        <w:spacing w:after="0"/>
+        <w:ind w:left="2832"/>
+        <w:rPr>
+          <w:lang w:val="ru-RU"/>
+        </w:rPr>
+      </w:pPr>
+      <w:r>
+        <w:rPr>
+          <w:lang w:val="ru-RU"/>
+        </w:rPr>
+        <w:t>особенно если время обедат ей.</w:t>
+      </w:r>
+    </w:p>
+    <w:p>
+      <w:pPr>
+        <w:spacing w:after="0"/>
+        <w:ind w:left="2832"/>
         <w:rPr>
           <w:lang w:val="ru-RU"/>
         </w:rPr>
@@ -913,7 +910,19 @@
         <w:rPr>
           <w:lang w:val="ru-RU"/>
         </w:rPr>
-        <w:t>Та подумала, -Какой аппетитный,</w:t>
+        <w:t>Смотри ка, Мышонок, какой</w:t>
+      </w:r>
+      <w:r>
+        <w:rPr>
+          <w:lang w:val="ru-RU"/>
+        </w:rPr>
+        <w:t xml:space="preserve"> </w:t>
+      </w:r>
+      <w:r>
+        <w:rPr>
+          <w:lang w:val="ru-RU"/>
+        </w:rPr>
+        <w:t xml:space="preserve"> аппетитный,</w:t>
       </w:r>
     </w:p>
     <w:p>
@@ -1036,7 +1045,13 @@
         <w:rPr>
           <w:lang w:val="ru-RU"/>
         </w:rPr>
-        <w:t>о Грюффело ждем меня уже час!</w:t>
+        <w:t>о Грюффело ждет</w:t>
+      </w:r>
+      <w:r>
+        <w:rPr>
+          <w:lang w:val="ru-RU"/>
+        </w:rPr>
+        <w:t xml:space="preserve"> меня уже час!</w:t>
       </w:r>
     </w:p>
     <w:p>
@@ -1305,8 +1320,6 @@
         </w:rPr>
         <w:t>Мне уж спокойней высоко на суку.</w:t>
       </w:r>
-      <w:bookmarkStart w:id="0" w:name="_GoBack"/>
-      <w:bookmarkEnd w:id="0"/>
     </w:p>
     <w:p>
       <w:pPr>
@@ -1772,13 +1785,7 @@
         <w:rPr>
           <w:lang w:val="ru-RU"/>
         </w:rPr>
-        <w:t>Длинней змеин</w:t>
-      </w:r>
-      <w:r>
-        <w:rPr>
-          <w:lang w:val="ru-RU"/>
-        </w:rPr>
-        <w:t xml:space="preserve">ого </w:t>
+        <w:t xml:space="preserve">Длинней змеиного </w:t>
       </w:r>
       <w:r>
         <w:rPr>

</xml_diff>

<commit_message>
Korrekturen von Zhenja Dück
</commit_message>
<xml_diff>
--- a/Gruffalo ru.docx
+++ b/Gruffalo ru.docx
@@ -14,15 +14,7 @@
         <w:rPr>
           <w:lang w:val="ru-RU"/>
         </w:rPr>
-        <w:t>Грюффел</w:t>
-      </w:r>
-      <w:bookmarkStart w:id="0" w:name="_GoBack"/>
-      <w:bookmarkEnd w:id="0"/>
-      <w:r>
-        <w:rPr>
-          <w:lang w:val="ru-RU"/>
-        </w:rPr>
-        <w:t>о</w:t>
+        <w:t>Грюффело</w:t>
       </w:r>
       <w:r>
         <w:rPr>
@@ -383,7 +375,19 @@
         <w:rPr>
           <w:lang w:val="ru-RU"/>
         </w:rPr>
-        <w:t>особенно если время обедат ей.</w:t>
+        <w:t>особенно если время обедат</w:t>
+      </w:r>
+      <w:r>
+        <w:rPr>
+          <w:lang w:val="ru-RU"/>
+        </w:rPr>
+        <w:t xml:space="preserve">ь </w:t>
+      </w:r>
+      <w:r>
+        <w:rPr>
+          <w:lang w:val="ru-RU"/>
+        </w:rPr>
+        <w:t xml:space="preserve"> ей.</w:t>
       </w:r>
     </w:p>
     <w:p>
@@ -440,7 +444,25 @@
         <w:rPr>
           <w:lang w:val="ru-RU"/>
         </w:rPr>
-        <w:t>Зайди ко мне в норку, перекусим чуть чуть!</w:t>
+        <w:t>Зайди</w:t>
+      </w:r>
+      <w:r>
+        <w:rPr>
+          <w:lang w:val="ru-RU"/>
+        </w:rPr>
+        <w:t xml:space="preserve"> ко мне в норку, перекусим чуть</w:t>
+      </w:r>
+      <w:r>
+        <w:rPr>
+          <w:lang w:val="ru-RU"/>
+        </w:rPr>
+        <w:t>-</w:t>
+      </w:r>
+      <w:r>
+        <w:rPr>
+          <w:lang w:val="ru-RU"/>
+        </w:rPr>
+        <w:t>чуть!</w:t>
       </w:r>
     </w:p>
     <w:p>
@@ -557,22 +579,46 @@
         <w:rPr>
           <w:lang w:val="ru-RU"/>
         </w:rPr>
-        <w:t>Как, ты не знаеш, так вот он какой:</w:t>
-      </w:r>
-    </w:p>
-    <w:p>
-      <w:pPr>
-        <w:spacing w:after="0"/>
-        <w:ind w:left="2832"/>
-        <w:rPr>
-          <w:lang w:val="ru-RU"/>
-        </w:rPr>
-      </w:pPr>
-      <w:r>
-        <w:rPr>
-          <w:lang w:val="ru-RU"/>
-        </w:rPr>
-        <w:t>С большущеми клыками,</w:t>
+        <w:t>Как, ты не знаеш</w:t>
+      </w:r>
+      <w:r>
+        <w:rPr>
+          <w:lang w:val="ru-RU"/>
+        </w:rPr>
+        <w:t>ь</w:t>
+      </w:r>
+      <w:r>
+        <w:rPr>
+          <w:lang w:val="ru-RU"/>
+        </w:rPr>
+        <w:t>, так вот он какой:</w:t>
+      </w:r>
+    </w:p>
+    <w:p>
+      <w:pPr>
+        <w:spacing w:after="0"/>
+        <w:ind w:left="2832"/>
+        <w:rPr>
+          <w:lang w:val="ru-RU"/>
+        </w:rPr>
+      </w:pPr>
+      <w:r>
+        <w:rPr>
+          <w:lang w:val="ru-RU"/>
+        </w:rPr>
+        <w:t>С большущ</w:t>
+      </w:r>
+      <w:r>
+        <w:rPr>
+          <w:lang w:val="ru-RU"/>
+        </w:rPr>
+        <w:t>и</w:t>
+      </w:r>
+      <w:r>
+        <w:rPr>
+          <w:lang w:val="ru-RU"/>
+        </w:rPr>
+        <w:t>ми клыками,</w:t>
       </w:r>
     </w:p>
     <w:p>
@@ -593,7 +639,31 @@
         <w:rPr>
           <w:lang w:val="ru-RU"/>
         </w:rPr>
-        <w:t xml:space="preserve"> длинющеми когтями,</w:t>
+        <w:t xml:space="preserve"> дли</w:t>
+      </w:r>
+      <w:r>
+        <w:rPr>
+          <w:lang w:val="ru-RU"/>
+        </w:rPr>
+        <w:t>нн</w:t>
+      </w:r>
+      <w:r>
+        <w:rPr>
+          <w:lang w:val="ru-RU"/>
+        </w:rPr>
+        <w:t>ющ</w:t>
+      </w:r>
+      <w:r>
+        <w:rPr>
+          <w:lang w:val="ru-RU"/>
+        </w:rPr>
+        <w:t>и</w:t>
+      </w:r>
+      <w:r>
+        <w:rPr>
+          <w:lang w:val="ru-RU"/>
+        </w:rPr>
+        <w:t>ми когтями,</w:t>
       </w:r>
     </w:p>
     <w:p>
@@ -614,7 +684,25 @@
         <w:rPr>
           <w:lang w:val="ru-RU"/>
         </w:rPr>
-        <w:t>острейшеми зубами,</w:t>
+        <w:t>остр</w:t>
+      </w:r>
+      <w:r>
+        <w:rPr>
+          <w:lang w:val="ru-RU"/>
+        </w:rPr>
+        <w:t>ейш</w:t>
+      </w:r>
+      <w:r>
+        <w:rPr>
+          <w:lang w:val="ru-RU"/>
+        </w:rPr>
+        <w:t>и</w:t>
+      </w:r>
+      <w:r>
+        <w:rPr>
+          <w:lang w:val="ru-RU"/>
+        </w:rPr>
+        <w:t>ми зубами,</w:t>
       </w:r>
     </w:p>
     <w:p>
@@ -806,7 +894,19 @@
         <w:rPr>
           <w:lang w:val="ru-RU"/>
         </w:rPr>
-        <w:t>иса, боишся ты зря!</w:t>
+        <w:t>иса, боиш</w:t>
+      </w:r>
+      <w:r>
+        <w:rPr>
+          <w:lang w:val="ru-RU"/>
+        </w:rPr>
+        <w:t>ь</w:t>
+      </w:r>
+      <w:r>
+        <w:rPr>
+          <w:lang w:val="ru-RU"/>
+        </w:rPr>
+        <w:t>ся ты зря!</w:t>
       </w:r>
     </w:p>
     <w:p>
@@ -910,7 +1010,19 @@
         <w:rPr>
           <w:lang w:val="ru-RU"/>
         </w:rPr>
-        <w:t>Смотри ка, Мышонок, какой</w:t>
+        <w:t>Смотри</w:t>
+      </w:r>
+      <w:r>
+        <w:rPr>
+          <w:lang w:val="ru-RU"/>
+        </w:rPr>
+        <w:t>-</w:t>
+      </w:r>
+      <w:r>
+        <w:rPr>
+          <w:lang w:val="ru-RU"/>
+        </w:rPr>
+        <w:t>ка, Мышонок, какой</w:t>
       </w:r>
       <w:r>
         <w:rPr>
@@ -1024,7 +1136,19 @@
         <w:rPr>
           <w:lang w:val="ru-RU"/>
         </w:rPr>
-        <w:t>Я был бы рад как нибудь в другой раз,</w:t>
+        <w:t>Я был бы рад как</w:t>
+      </w:r>
+      <w:r>
+        <w:rPr>
+          <w:lang w:val="ru-RU"/>
+        </w:rPr>
+        <w:t>-</w:t>
+      </w:r>
+      <w:r>
+        <w:rPr>
+          <w:lang w:val="ru-RU"/>
+        </w:rPr>
+        <w:t>нибудь в другой раз,</w:t>
       </w:r>
     </w:p>
     <w:p>
@@ -1117,7 +1241,19 @@
         <w:rPr>
           <w:lang w:val="ru-RU"/>
         </w:rPr>
-        <w:t>ты не знаеш, так ты мне поверь:</w:t>
+        <w:t>ты не знаеш</w:t>
+      </w:r>
+      <w:r>
+        <w:rPr>
+          <w:lang w:val="ru-RU"/>
+        </w:rPr>
+        <w:t>ь</w:t>
+      </w:r>
+      <w:r>
+        <w:rPr>
+          <w:lang w:val="ru-RU"/>
+        </w:rPr>
+        <w:t>, так ты мне поверь:</w:t>
       </w:r>
     </w:p>
     <w:p>
@@ -1159,7 +1295,22 @@
         <w:rPr>
           <w:lang w:val="ru-RU"/>
         </w:rPr>
-        <w:t>остлявы колени, тяжолая лапа,</w:t>
+        <w:t xml:space="preserve">остлявы колени, </w:t>
+      </w:r>
+      <w:r>
+        <w:rPr>
+          <w:lang w:val="ru-RU"/>
+        </w:rPr>
+        <w:t>тяж</w:t>
+      </w:r>
+      <w:r>
+        <w:t>e</w:t>
+      </w:r>
+      <w:r>
+        <w:rPr>
+          <w:lang w:val="ru-RU"/>
+        </w:rPr>
+        <w:t>лая лапа,</w:t>
       </w:r>
     </w:p>
     <w:p>
@@ -1402,7 +1553,13 @@
         <w:rPr>
           <w:lang w:val="ru-RU"/>
         </w:rPr>
-        <w:t>Мышоннок продолж</w:t>
+        <w:t>Мышон</w:t>
+      </w:r>
+      <w:r>
+        <w:rPr>
+          <w:lang w:val="ru-RU"/>
+        </w:rPr>
+        <w:t>ок продолж</w:t>
       </w:r>
       <w:r>
         <w:t>a</w:t>
@@ -1992,7 +2149,16 @@
         <w:rPr>
           <w:lang w:val="ru-RU"/>
         </w:rPr>
-        <w:t>едь Грюффало нет, его выдумал я!</w:t>
+        <w:t>едь Грюфф</w:t>
+      </w:r>
+      <w:r>
+        <w:t>e</w:t>
+      </w:r>
+      <w:r>
+        <w:rPr>
+          <w:lang w:val="ru-RU"/>
+        </w:rPr>
+        <w:t>ло нет, его выдумал я!</w:t>
       </w:r>
     </w:p>
     <w:p>
@@ -2100,7 +2266,16 @@
         <w:rPr>
           <w:lang w:val="ru-RU"/>
         </w:rPr>
-        <w:t>остлявы колени, тяжолая лапа,</w:t>
+        <w:t>остлявы колени, тяж</w:t>
+      </w:r>
+      <w:r>
+        <w:t>e</w:t>
+      </w:r>
+      <w:r>
+        <w:rPr>
+          <w:lang w:val="ru-RU"/>
+        </w:rPr>
+        <w:t>лая лапа,</w:t>
       </w:r>
     </w:p>
     <w:p>
@@ -2313,7 +2488,37 @@
         <w:rPr>
           <w:lang w:val="ru-RU"/>
         </w:rPr>
-        <w:t>утерброт с мышкой - как раз то что надо!</w:t>
+        <w:t>уте</w:t>
+      </w:r>
+      <w:r>
+        <w:t>p</w:t>
+      </w:r>
+      <w:r>
+        <w:rPr>
+          <w:lang w:val="ru-RU"/>
+        </w:rPr>
+        <w:t>б</w:t>
+      </w:r>
+      <w:r>
+        <w:t>p</w:t>
+      </w:r>
+      <w:r>
+        <w:rPr>
+          <w:lang w:val="ru-RU"/>
+        </w:rPr>
+        <w:t>о</w:t>
+      </w:r>
+      <w:r>
+        <w:rPr>
+          <w:lang w:val="ru-RU"/>
+        </w:rPr>
+        <w:t>д</w:t>
+      </w:r>
+      <w:r>
+        <w:rPr>
+          <w:lang w:val="ru-RU"/>
+        </w:rPr>
+        <w:t xml:space="preserve"> с мышкой - как раз то что надо!</w:t>
       </w:r>
     </w:p>
     <w:p>
@@ -2854,7 +3059,19 @@
         <w:rPr>
           <w:lang w:val="ru-RU"/>
         </w:rPr>
-        <w:t>не показалось кто то кричал!</w:t>
+        <w:t>не показалось кто</w:t>
+      </w:r>
+      <w:r>
+        <w:rPr>
+          <w:lang w:val="ru-RU"/>
+        </w:rPr>
+        <w:t>-</w:t>
+      </w:r>
+      <w:r>
+        <w:rPr>
+          <w:lang w:val="ru-RU"/>
+        </w:rPr>
+        <w:t>то кричал!</w:t>
       </w:r>
     </w:p>
     <w:p>
@@ -3121,7 +3338,19 @@
         <w:rPr>
           <w:lang w:val="ru-RU"/>
         </w:rPr>
-        <w:t>ам на тропинке, должен кто то гулять.</w:t>
+        <w:t>ам на тропинке, должен кто</w:t>
+      </w:r>
+      <w:r>
+        <w:rPr>
+          <w:lang w:val="ru-RU"/>
+        </w:rPr>
+        <w:t>-</w:t>
+      </w:r>
+      <w:r>
+        <w:rPr>
+          <w:lang w:val="ru-RU"/>
+        </w:rPr>
+        <w:t>то гулять.</w:t>
       </w:r>
     </w:p>
     <w:p>
@@ -3180,6 +3409,14 @@
         </w:rPr>
         <w:t>Но та лиш</w:t>
       </w:r>
+      <w:r>
+        <w:rPr>
+          <w:lang w:val="ru-RU"/>
+        </w:rPr>
+        <w:t>ь</w:t>
+      </w:r>
+      <w:bookmarkStart w:id="0" w:name="_GoBack"/>
+      <w:bookmarkEnd w:id="0"/>
       <w:r>
         <w:rPr>
           <w:lang w:val="ru-RU"/>

</xml_diff>